<commit_message>
Start work on Introduction page
</commit_message>
<xml_diff>
--- a/bibliografia.docx
+++ b/bibliografia.docx
@@ -52,100 +52,166 @@
       <w:r>
         <w:t xml:space="preserve"> Carlos Eduardo Lopes Marciano</w:t>
       </w:r>
-    </w:p>
-    <w:p>
-      <w:pPr>
-        <w:rPr>
-          <w:b/>
-          <w:u w:val="single"/>
-        </w:rPr>
-      </w:pPr>
-    </w:p>
-    <w:p>
-      <w:pPr>
-        <w:rPr>
-          <w:b/>
-          <w:u w:val="single"/>
-        </w:rPr>
-      </w:pPr>
-    </w:p>
-    <w:p>
-      <w:r>
-        <w:t xml:space="preserve">Página </w:t>
-      </w:r>
-      <w:r>
-        <w:t>I</w:t>
-      </w:r>
-      <w:r>
-        <w:t>nicial</w:t>
-      </w:r>
-    </w:p>
-    <w:p>
-      <w:r>
-        <w:tab/>
-        <w:t>Resumo</w:t>
-      </w:r>
-    </w:p>
-    <w:p>
-      <w:r>
-        <w:tab/>
-        <w:t>Declaração de Autoria</w:t>
-      </w:r>
-    </w:p>
-    <w:p>
-      <w:r>
-        <w:t>Um Mundo Distribuído</w:t>
-      </w:r>
       <w:bookmarkStart w:id="0" w:name="_GoBack"/>
       <w:bookmarkEnd w:id="0"/>
     </w:p>
+    <w:p/>
     <w:p>
       <w:r>
-        <w:t>O que é RMI?</w:t>
+        <w:t>SARMENTO, Luís. Breve Introdução ao RMI. Disponível em: &lt;</w:t>
+      </w:r>
+      <w:proofErr w:type="gramStart"/>
+      <w:r>
+        <w:t>https</w:t>
+      </w:r>
+      <w:proofErr w:type="gramEnd"/>
+      <w:r>
+        <w:t>://web.fe.up.pt/~eol/AIAD/aulas/JINIdocs/rmi1.html</w:t>
+      </w:r>
+      <w:r>
+        <w:t>&gt;. Acessado em 23/08/2017.</w:t>
       </w:r>
     </w:p>
     <w:p>
       <w:r>
-        <w:t>RMI x RPC</w:t>
+        <w:t xml:space="preserve">TANENBAUM, Andrew. VAN STEEN, </w:t>
+      </w:r>
+      <w:proofErr w:type="spellStart"/>
+      <w:r>
+        <w:t>Maarten</w:t>
+      </w:r>
+      <w:proofErr w:type="spellEnd"/>
+      <w:r>
+        <w:t xml:space="preserve">. Sistemas Distribuídos – Princípios e Paradigmas. </w:t>
+      </w:r>
+      <w:r>
+        <w:t xml:space="preserve">2ª edição. </w:t>
+      </w:r>
+      <w:r>
+        <w:t>Prentice Hall, 2008.</w:t>
+      </w:r>
+    </w:p>
+    <w:p>
+      <w:r>
+        <w:t>Uma Introdução ao RMI em Java. Disponível em: &lt;</w:t>
+      </w:r>
+      <w:r>
+        <w:t>http://www.devmedia.com.br/uma-introducao-ao-rmi-em-java/28681</w:t>
+      </w:r>
+      <w:r>
+        <w:t xml:space="preserve">&gt;. </w:t>
+      </w:r>
+      <w:r>
+        <w:t>Acessado em 23/08/2017.</w:t>
       </w:r>
     </w:p>
     <w:p>
       <w:proofErr w:type="spellStart"/>
       <w:r>
-        <w:t>Marshalling</w:t>
+        <w:t>Trail</w:t>
       </w:r>
       <w:proofErr w:type="spellEnd"/>
+      <w:r>
+        <w:t>: RMI (The Java</w:t>
+      </w:r>
+      <w:r>
+        <w:rPr>
+          <w:rFonts w:cs="Arial"/>
+          <w:bCs/>
+          <w:color w:val="000000" w:themeColor="text1"/>
+        </w:rPr>
+        <w:t>™</w:t>
+      </w:r>
+      <w:r>
+        <w:rPr>
+          <w:color w:val="000000" w:themeColor="text1"/>
+        </w:rPr>
+        <w:t xml:space="preserve"> </w:t>
+      </w:r>
+      <w:proofErr w:type="spellStart"/>
+      <w:r>
+        <w:t>Tutorials</w:t>
+      </w:r>
+      <w:proofErr w:type="spellEnd"/>
+      <w:r>
+        <w:t>). Disponível em: &lt;</w:t>
+      </w:r>
+      <w:proofErr w:type="gramStart"/>
+      <w:r>
+        <w:t>https</w:t>
+      </w:r>
+      <w:proofErr w:type="gramEnd"/>
+      <w:r>
+        <w:t>://docs.oracle.com/javase/tutorial/rmi/</w:t>
+      </w:r>
+      <w:r>
+        <w:t xml:space="preserve">&gt;. Acessado em </w:t>
+      </w:r>
+      <w:r>
+        <w:t>23/08/2017.</w:t>
+      </w:r>
     </w:p>
     <w:p>
       <w:r>
-        <w:t>Exemplos</w:t>
+        <w:t xml:space="preserve">GROSSO, William. Java RMI. </w:t>
+      </w:r>
+      <w:r>
+        <w:t xml:space="preserve">1ª edição. </w:t>
+      </w:r>
+      <w:proofErr w:type="spellStart"/>
+      <w:proofErr w:type="gramStart"/>
+      <w:r>
+        <w:t>O’Reilly</w:t>
+      </w:r>
+      <w:proofErr w:type="spellEnd"/>
+      <w:proofErr w:type="gramEnd"/>
+      <w:r>
+        <w:t xml:space="preserve"> Media, 2011.</w:t>
       </w:r>
     </w:p>
     <w:p>
       <w:r>
-        <w:tab/>
-        <w:t>Como Usar</w:t>
+        <w:t>GREGÓRIO, Arthur. A Magia do RMI no Java. Disponível em: &lt;</w:t>
+      </w:r>
+      <w:r>
+        <w:t>http://arthurgregorio.eti.br/blog/programacao/a-magia-do-rmi-no-java/</w:t>
+      </w:r>
+      <w:r>
+        <w:t xml:space="preserve">&gt;. </w:t>
+      </w:r>
+      <w:r>
+        <w:t>Acessado em 23/08/2017.</w:t>
       </w:r>
     </w:p>
     <w:p>
       <w:r>
-        <w:tab/>
-      </w:r>
-      <w:r>
-        <w:t>Experimento</w:t>
+        <w:t xml:space="preserve">DOWNING, Troy Bryan. Java RMI: Remote </w:t>
+      </w:r>
+      <w:proofErr w:type="spellStart"/>
+      <w:r>
+        <w:t>Method</w:t>
+      </w:r>
+      <w:proofErr w:type="spellEnd"/>
+      <w:r>
+        <w:t xml:space="preserve"> </w:t>
+      </w:r>
+      <w:proofErr w:type="spellStart"/>
+      <w:r>
+        <w:t>Invocation</w:t>
+      </w:r>
+      <w:proofErr w:type="spellEnd"/>
+      <w:r>
+        <w:t xml:space="preserve">. 1ª edição. </w:t>
+      </w:r>
+      <w:proofErr w:type="spellStart"/>
+      <w:r>
+        <w:t>Wiley</w:t>
+      </w:r>
+      <w:proofErr w:type="spellEnd"/>
+      <w:r>
+        <w:t>, 1998.</w:t>
       </w:r>
     </w:p>
-    <w:p>
-      <w:r>
-        <w:t>Questões</w:t>
-      </w:r>
-    </w:p>
-    <w:p>
-      <w:r>
-        <w:t>Bibliografia</w:t>
-      </w:r>
-    </w:p>
-    <w:p/>
     <w:sectPr>
       <w:pgSz w:w="11906" w:h="16838"/>
       <w:pgMar w:top="1417" w:right="1701" w:bottom="1417" w:left="1701" w:header="708" w:footer="708" w:gutter="0"/>
@@ -343,6 +409,17 @@
     <w:semiHidden/>
     <w:unhideWhenUsed/>
   </w:style>
+  <w:style w:type="character" w:styleId="Hyperlink">
+    <w:name w:val="Hyperlink"/>
+    <w:basedOn w:val="Fontepargpadro"/>
+    <w:uiPriority w:val="99"/>
+    <w:unhideWhenUsed/>
+    <w:rsid w:val="007D1922"/>
+    <w:rPr>
+      <w:color w:val="0000FF" w:themeColor="hyperlink"/>
+      <w:u w:val="single"/>
+    </w:rPr>
+  </w:style>
 </w:styles>
 </file>
 
@@ -533,6 +610,17 @@
     <w:semiHidden/>
     <w:unhideWhenUsed/>
   </w:style>
+  <w:style w:type="character" w:styleId="Hyperlink">
+    <w:name w:val="Hyperlink"/>
+    <w:basedOn w:val="Fontepargpadro"/>
+    <w:uiPriority w:val="99"/>
+    <w:unhideWhenUsed/>
+    <w:rsid w:val="007D1922"/>
+    <w:rPr>
+      <w:color w:val="0000FF" w:themeColor="hyperlink"/>
+      <w:u w:val="single"/>
+    </w:rPr>
+  </w:style>
 </w:styles>
 </file>
 

</xml_diff>